<commit_message>
Math opeation shorthand practice
</commit_message>
<xml_diff>
--- a/java-intro.docx
+++ b/java-intro.docx
@@ -99,8 +99,6 @@
         </w:rPr>
         <w:t>16-4: Variable name:</w:t>
       </w:r>
-      <w:bookmarkStart w:id="0" w:name="_GoBack"/>
-      <w:bookmarkEnd w:id="0"/>
     </w:p>
     <w:p>
       <w:pPr>
@@ -998,6 +996,23 @@
           <w:b/>
         </w:rPr>
       </w:pPr>
+    </w:p>
+    <w:p>
+      <w:pPr>
+        <w:rPr>
+          <w:b/>
+          <w:sz w:val="28"/>
+        </w:rPr>
+      </w:pPr>
+      <w:bookmarkStart w:id="0" w:name="_GoBack"/>
+      <w:r>
+        <w:rPr>
+          <w:b/>
+          <w:sz w:val="28"/>
+        </w:rPr>
+        <w:t>16-5 Simple Mathematical operations in JavaScript</w:t>
+      </w:r>
+      <w:bookmarkEnd w:id="0"/>
     </w:p>
     <w:sectPr>
       <w:pgSz w:w="12240" w:h="15840"/>

</xml_diff>